<commit_message>
Seccion 2: Los arreglos
</commit_message>
<xml_diff>
--- a/Documentacion/Sección 2 - Introducción a Javascript moderno/9 - Objetos literales.docx
+++ b/Documentacion/Sección 2 - Introducción a Javascript moderno/9 - Objetos literales.docx
@@ -42,7 +42,17 @@
           <w:szCs w:val="24"/>
           <w:lang w:val="es-ES"/>
         </w:rPr>
-        <w:t>Plantillas literales (Template string).</w:t>
+        <w:t>Objetos literales</w:t>
+      </w:r>
+      <w:r>
+        <w:rPr>
+          <w:b/>
+          <w:bCs/>
+          <w:sz w:val="24"/>
+          <w:szCs w:val="24"/>
+          <w:lang w:val="es-ES"/>
+        </w:rPr>
+        <w:t>.</w:t>
       </w:r>
     </w:p>
     <w:p>

</xml_diff>